<commit_message>
fixed html lms file
</commit_message>
<xml_diff>
--- a/Week-07-HTML/LMS/Assignment/Instructions/Reaserach.docx
+++ b/Week-07-HTML/LMS/Assignment/Instructions/Reaserach.docx
@@ -40,23 +40,7 @@
             <w:sz w:val="28"/>
             <w:szCs w:val="28"/>
           </w:rPr>
-          <w:t xml:space="preserve">Favorite </w:t>
-        </w:r>
-        <w:r>
-          <w:rPr>
-            <w:rStyle w:val="Hyperlink"/>
-            <w:sz w:val="28"/>
-            <w:szCs w:val="28"/>
-          </w:rPr>
-          <w:t>W</w:t>
-        </w:r>
-        <w:r>
-          <w:rPr>
-            <w:rStyle w:val="Hyperlink"/>
-            <w:sz w:val="28"/>
-            <w:szCs w:val="28"/>
-          </w:rPr>
-          <w:t>ebsite</w:t>
+          <w:t>Favorite Website</w:t>
         </w:r>
       </w:hyperlink>
     </w:p>
@@ -76,55 +60,7 @@
           <w:sz w:val="27"/>
           <w:szCs w:val="27"/>
         </w:rPr>
-        <w:t>I have chosen my own website as part of the prompt answer. Five elements I can identify are as follows: a heading element, an ordered list element, link elements, table element, and an image element. The heading element has the name of "Week 07". It is the first element on the page. The ordered list element</w:t>
-      </w:r>
-      <w:r>
-        <w:rPr>
-          <w:color w:val="000000"/>
-          <w:sz w:val="27"/>
-          <w:szCs w:val="27"/>
-        </w:rPr>
-        <w:t xml:space="preserve"> </w:t>
-      </w:r>
-      <w:r>
-        <w:rPr>
-          <w:color w:val="000000"/>
-          <w:sz w:val="27"/>
-          <w:szCs w:val="27"/>
-        </w:rPr>
-        <w:t xml:space="preserve">has an ordered list by number. The ordered list </w:t>
-      </w:r>
-      <w:r>
-        <w:rPr>
-          <w:color w:val="000000"/>
-          <w:sz w:val="27"/>
-          <w:szCs w:val="27"/>
-        </w:rPr>
-        <w:t>consists</w:t>
-      </w:r>
-      <w:r>
-        <w:rPr>
-          <w:color w:val="000000"/>
-          <w:sz w:val="27"/>
-          <w:szCs w:val="27"/>
-        </w:rPr>
-        <w:t xml:space="preserve"> of links to the web pages for the coding assignment. </w:t>
-      </w:r>
-      <w:r>
-        <w:rPr>
-          <w:color w:val="000000"/>
-          <w:sz w:val="27"/>
-          <w:szCs w:val="27"/>
-        </w:rPr>
-        <w:t>Links</w:t>
-      </w:r>
-      <w:r>
-        <w:rPr>
-          <w:color w:val="000000"/>
-          <w:sz w:val="27"/>
-          <w:szCs w:val="27"/>
-        </w:rPr>
-        <w:t xml:space="preserve"> are the next element, which </w:t>
+        <w:t xml:space="preserve">I have chosen my own website as part of the prompt answer. Five elements I can identify are as follows: a heading element, an ordered list element, link elements, table element, and an image element. The heading element has the name of "Week 07". It is the first element on the page. The ordered list element has an ordered list by number. The ordered list consists of links to the web pages for the coding assignment. Links are the next element, which </w:t>
       </w:r>
       <w:r>
         <w:rPr>
@@ -140,23 +76,7 @@
           <w:sz w:val="27"/>
           <w:szCs w:val="27"/>
         </w:rPr>
-        <w:t xml:space="preserve"> all the html documents. The next element identified is the Table element, which creates a table that has data about tags used in HTML. The headers of the table are Tag, Description, and Syntax. </w:t>
-      </w:r>
-      <w:r>
-        <w:rPr>
-          <w:color w:val="000000"/>
-          <w:sz w:val="27"/>
-          <w:szCs w:val="27"/>
-        </w:rPr>
-        <w:t>Finally,</w:t>
-      </w:r>
-      <w:r>
-        <w:rPr>
-          <w:color w:val="000000"/>
-          <w:sz w:val="27"/>
-          <w:szCs w:val="27"/>
-        </w:rPr>
-        <w:t xml:space="preserve"> the last element identified is an image element. This image is of the document itself, opened in </w:t>
+        <w:t xml:space="preserve"> all the html documents. The next element identified is the Table element, which creates a table that has data about tags used in HTML. The headers of the table are Tag, Description, and Syntax. Finally, the last element identified is an image element. This image is of the document itself, opened in </w:t>
       </w:r>
       <w:r>
         <w:rPr>
@@ -209,6 +129,25 @@
           <w:szCs w:val="27"/>
         </w:rPr>
         <w:t xml:space="preserve"> of what you have learned this week?</w:t>
+      </w:r>
+    </w:p>
+    <w:p>
+      <w:pPr>
+        <w:spacing w:before="100" w:beforeAutospacing="1" w:after="100" w:afterAutospacing="1" w:line="240" w:lineRule="auto"/>
+        <w:outlineLvl w:val="3"/>
+        <w:rPr>
+          <w:color w:val="000000"/>
+          <w:sz w:val="27"/>
+          <w:szCs w:val="27"/>
+        </w:rPr>
+      </w:pPr>
+      <w:r>
+        <w:rPr>
+          <w:color w:val="000000"/>
+          <w:sz w:val="27"/>
+          <w:szCs w:val="27"/>
+        </w:rPr>
+        <w:t>A highlight of what I learned this week has been that HTML is Hyper Text Markup Language. To me that means that HTML is just text with keywords added to it. These keywords allow web browsers to display the webpage based on the keywords used on specific text. It is like telling the web browser, this text will be a heading, then the web browser makes that text inside the tag a heading. Also, what I have also learned is that elements have properties. Some of these properties include whether an element is inline or block. A block element means that the element will not have any other elements beside it when it is displayed on the web browser. An example of this is a div element. The div element is the only element in that space with nothing beside it. On the other hand, inline means you can have elements beside you. An example of this is the span element. You can have multiple span elements next to each other in the same line because they are INLINE elements. These are only a few things as a highlight of what I have learned this week.</w:t>
       </w:r>
     </w:p>
     <w:p>
@@ -216,142 +155,14 @@
         <w:spacing w:before="100" w:beforeAutospacing="1" w:after="100" w:afterAutospacing="1" w:line="240" w:lineRule="auto"/>
         <w:outlineLvl w:val="3"/>
       </w:pPr>
-      <w:r>
-        <w:rPr>
-          <w:color w:val="000000"/>
-          <w:sz w:val="27"/>
-          <w:szCs w:val="27"/>
-        </w:rPr>
-        <w:t>A highlight of what I learned this week has been that HTML is Hyper</w:t>
-      </w:r>
-      <w:r>
-        <w:rPr>
-          <w:color w:val="000000"/>
-          <w:sz w:val="27"/>
-          <w:szCs w:val="27"/>
-        </w:rPr>
-        <w:t xml:space="preserve"> </w:t>
-      </w:r>
-      <w:r>
-        <w:rPr>
-          <w:color w:val="000000"/>
-          <w:sz w:val="27"/>
-          <w:szCs w:val="27"/>
-        </w:rPr>
-        <w:t xml:space="preserve">Text Markup Language. To me that means that HTML is just text with keywords added to it. These keywords allow web browsers to display the webpage based on the keywords used on specific text. It is like telling the web browser, this text will be a heading, then the web browser makes that text inside the tag a heading. Also, what I have also </w:t>
-      </w:r>
-      <w:r>
-        <w:rPr>
-          <w:color w:val="000000"/>
-          <w:sz w:val="27"/>
-          <w:szCs w:val="27"/>
-        </w:rPr>
-        <w:t>learned</w:t>
-      </w:r>
-      <w:r>
-        <w:rPr>
-          <w:color w:val="000000"/>
-          <w:sz w:val="27"/>
-          <w:szCs w:val="27"/>
-        </w:rPr>
-        <w:t xml:space="preserve"> is that elements have properties. Some of these properties </w:t>
-      </w:r>
-      <w:r>
-        <w:rPr>
-          <w:color w:val="000000"/>
-          <w:sz w:val="27"/>
-          <w:szCs w:val="27"/>
-        </w:rPr>
-        <w:t>include</w:t>
-      </w:r>
-      <w:r>
-        <w:rPr>
-          <w:color w:val="000000"/>
-          <w:sz w:val="27"/>
-          <w:szCs w:val="27"/>
-        </w:rPr>
-        <w:t xml:space="preserve"> </w:t>
-      </w:r>
-      <w:r>
-        <w:rPr>
-          <w:color w:val="000000"/>
-          <w:sz w:val="27"/>
-          <w:szCs w:val="27"/>
-        </w:rPr>
-        <w:t>whether</w:t>
-      </w:r>
-      <w:r>
-        <w:rPr>
-          <w:color w:val="000000"/>
-          <w:sz w:val="27"/>
-          <w:szCs w:val="27"/>
-        </w:rPr>
-        <w:t xml:space="preserve"> an element is inline or block. A block </w:t>
-      </w:r>
-      <w:r>
-        <w:rPr>
-          <w:color w:val="000000"/>
-          <w:sz w:val="27"/>
-          <w:szCs w:val="27"/>
-        </w:rPr>
-        <w:t>element</w:t>
-      </w:r>
-      <w:r>
-        <w:rPr>
-          <w:color w:val="000000"/>
-          <w:sz w:val="27"/>
-          <w:szCs w:val="27"/>
-        </w:rPr>
-        <w:t xml:space="preserve"> means </w:t>
-      </w:r>
-      <w:r>
-        <w:rPr>
-          <w:color w:val="000000"/>
-          <w:sz w:val="27"/>
-          <w:szCs w:val="27"/>
-        </w:rPr>
-        <w:t>that</w:t>
-      </w:r>
-      <w:r>
-        <w:rPr>
-          <w:color w:val="000000"/>
-          <w:sz w:val="27"/>
-          <w:szCs w:val="27"/>
-        </w:rPr>
-        <w:t xml:space="preserve"> the element will not have any other elements beside it when it is displayed on the web browser. An example of this is a div element. The div element is the only element in that space with nothing beside it. On the other </w:t>
-      </w:r>
-      <w:r>
-        <w:rPr>
-          <w:color w:val="000000"/>
-          <w:sz w:val="27"/>
-          <w:szCs w:val="27"/>
-        </w:rPr>
-        <w:t>hand</w:t>
-      </w:r>
-      <w:r>
-        <w:rPr>
-          <w:color w:val="000000"/>
-          <w:sz w:val="27"/>
-          <w:szCs w:val="27"/>
-        </w:rPr>
-        <w:t xml:space="preserve">, inline means you can have elements beside you. An example of this is the span element. You can have multiple span elements next to each other in the same </w:t>
-      </w:r>
-      <w:r>
-        <w:rPr>
-          <w:color w:val="000000"/>
-          <w:sz w:val="27"/>
-          <w:szCs w:val="27"/>
-        </w:rPr>
-        <w:t>line because</w:t>
-      </w:r>
-      <w:r>
-        <w:rPr>
-          <w:color w:val="000000"/>
-          <w:sz w:val="27"/>
-          <w:szCs w:val="27"/>
-        </w:rPr>
-        <w:t xml:space="preserve"> they are INLINE elements. These are only a few things as a highlight of what I have learned this week.</w:t>
-      </w:r>
+      <w:hyperlink r:id="rId5" w:history="1">
+        <w:r>
+          <w:rPr>
+            <w:rStyle w:val="Hyperlink"/>
+          </w:rPr>
+          <w:t>inline and block</w:t>
+        </w:r>
+      </w:hyperlink>
     </w:p>
     <w:sectPr>
       <w:pgSz w:w="12240" w:h="15840"/>

</xml_diff>